<commit_message>
added summary report number 5
</commit_message>
<xml_diff>
--- a/Docs/Meetings Summary/meeting #4 summary.docx
+++ b/Docs/Meetings Summary/meeting #4 summary.docx
@@ -1671,7 +1671,6 @@
       <w:pPr>
         <w:pStyle w:val="ListParagraph"/>
         <w:rPr>
-          <w:rFonts w:hint="cs"/>
           <w:rtl/>
           <w:lang w:val="en-US"/>
         </w:rPr>
@@ -1978,31 +1977,12 @@
           <w:rtl/>
           <w:lang w:val="en-US"/>
         </w:rPr>
-        <w:t xml:space="preserve"> בצורה שממפת </w:t>
-      </w:r>
-      <w:proofErr w:type="spellStart"/>
-      <w:r>
-        <w:rPr>
-          <w:rFonts w:hint="cs"/>
-          <w:rtl/>
-          <w:lang w:val="en-US"/>
-        </w:rPr>
-        <w:t>קורדינטות</w:t>
-      </w:r>
-      <w:proofErr w:type="spellEnd"/>
-      <w:r>
-        <w:rPr>
-          <w:rFonts w:hint="cs"/>
-          <w:rtl/>
-          <w:lang w:val="en-US"/>
-        </w:rPr>
-        <w:t xml:space="preserve"> לפיקסלים בתמונה.</w:t>
-      </w:r>
-    </w:p>
-    <w:p>
-      <w:pPr>
-        <w:rPr>
-          <w:rFonts w:hint="cs"/>
+        <w:t xml:space="preserve"> בצורה שממפת קורדינטות לפיקסלים בתמונה.</w:t>
+      </w:r>
+    </w:p>
+    <w:p>
+      <w:pPr>
+        <w:rPr>
           <w:rtl/>
           <w:lang w:val="en-US"/>
         </w:rPr>
@@ -2033,7 +2013,6 @@
       <w:pPr>
         <w:pStyle w:val="ListParagraph"/>
         <w:rPr>
-          <w:rFonts w:hint="cs"/>
           <w:rtl/>
           <w:lang w:val="en-US"/>
         </w:rPr>
@@ -2080,7 +2059,6 @@
       <w:pPr>
         <w:pStyle w:val="ListParagraph"/>
         <w:rPr>
-          <w:rFonts w:hint="cs"/>
           <w:rtl/>
           <w:lang w:val="en-US"/>
         </w:rPr>
@@ -2144,7 +2122,6 @@
       <w:pPr>
         <w:bidi/>
         <w:rPr>
-          <w:rtl/>
           <w:lang w:val="en-US"/>
         </w:rPr>
       </w:pPr>
@@ -2205,26 +2182,23 @@
           <w:rtl/>
           <w:lang w:val="en-US"/>
         </w:rPr>
-        <w:t xml:space="preserve"> בצורה שממפת </w:t>
-      </w:r>
-      <w:proofErr w:type="spellStart"/>
-      <w:r>
-        <w:rPr>
-          <w:rFonts w:hint="cs"/>
-          <w:rtl/>
-          <w:lang w:val="en-US"/>
-        </w:rPr>
-        <w:t>קורדינטות</w:t>
-      </w:r>
-      <w:proofErr w:type="spellEnd"/>
-      <w:r>
-        <w:rPr>
-          <w:rFonts w:hint="cs"/>
-          <w:rtl/>
-          <w:lang w:val="en-US"/>
-        </w:rPr>
-        <w:t xml:space="preserve"> לפיקסלים בתמונה.</w:t>
-      </w:r>
+        <w:t xml:space="preserve"> בצורה שממפת קורדינטות לפיקסלים בתמונה.</w:t>
+      </w:r>
+    </w:p>
+    <w:p>
+      <w:pPr>
+        <w:bidi/>
+        <w:rPr>
+          <w:lang w:val="en-US"/>
+        </w:rPr>
+      </w:pPr>
+    </w:p>
+    <w:p>
+      <w:pPr>
+        <w:rPr>
+          <w:lang w:val="en-US"/>
+        </w:rPr>
+      </w:pPr>
     </w:p>
     <w:p>
       <w:pPr>
@@ -2264,25 +2238,7 @@
           <w:rtl/>
           <w:lang w:val="en-US"/>
         </w:rPr>
-        <w:t xml:space="preserve"> לטובת </w:t>
-      </w:r>
-      <w:proofErr w:type="spellStart"/>
-      <w:r>
-        <w:rPr>
-          <w:rFonts w:hint="cs"/>
-          <w:rtl/>
-          <w:lang w:val="en-US"/>
-        </w:rPr>
-        <w:t>ההגנות</w:t>
-      </w:r>
-      <w:proofErr w:type="spellEnd"/>
-      <w:r>
-        <w:rPr>
-          <w:rFonts w:hint="cs"/>
-          <w:rtl/>
-          <w:lang w:val="en-US"/>
-        </w:rPr>
-        <w:t>. מידע כמו כמות הרכבים, קצב יצירתם וכדומה.</w:t>
+        <w:t xml:space="preserve"> לטובת ההגנות. מידע כמו כמות הרכבים, קצב יצירתם וכדומה.</w:t>
       </w:r>
     </w:p>
     <w:p>
@@ -2366,42 +2322,40 @@
       <w:pPr>
         <w:bidi/>
         <w:rPr>
-          <w:rFonts w:hint="cs"/>
-          <w:rtl/>
-          <w:lang w:val="en-US"/>
-        </w:rPr>
-      </w:pPr>
-    </w:p>
-    <w:p>
-      <w:pPr>
-        <w:bidi/>
-        <w:rPr>
-          <w:lang w:val="en-US"/>
-        </w:rPr>
-      </w:pPr>
-    </w:p>
-    <w:p>
-      <w:pPr>
-        <w:bidi/>
-        <w:rPr>
-          <w:lang w:val="en-US"/>
-        </w:rPr>
-      </w:pPr>
-    </w:p>
-    <w:p>
-      <w:pPr>
-        <w:bidi/>
-        <w:rPr>
-          <w:rtl/>
-          <w:lang w:val="en-US"/>
-        </w:rPr>
-      </w:pPr>
-    </w:p>
-    <w:p>
-      <w:pPr>
-        <w:bidi/>
-        <w:rPr>
-          <w:rFonts w:hint="cs"/>
+          <w:rtl/>
+          <w:lang w:val="en-US"/>
+        </w:rPr>
+      </w:pPr>
+    </w:p>
+    <w:p>
+      <w:pPr>
+        <w:bidi/>
+        <w:rPr>
+          <w:lang w:val="en-US"/>
+        </w:rPr>
+      </w:pPr>
+    </w:p>
+    <w:p>
+      <w:pPr>
+        <w:bidi/>
+        <w:rPr>
+          <w:lang w:val="en-US"/>
+        </w:rPr>
+      </w:pPr>
+    </w:p>
+    <w:p>
+      <w:pPr>
+        <w:bidi/>
+        <w:rPr>
+          <w:rtl/>
+          <w:lang w:val="en-US"/>
+        </w:rPr>
+      </w:pPr>
+    </w:p>
+    <w:p>
+      <w:pPr>
+        <w:bidi/>
+        <w:rPr>
           <w:rtl/>
           <w:lang w:val="en-US"/>
         </w:rPr>

</xml_diff>